<commit_message>
Actualización de la EDT
</commit_message>
<xml_diff>
--- a/Entregas/2ª Entrega/Estructura de Desglose del Trabajo (EDT).docx
+++ b/Entregas/2ª Entrega/Estructura de Desglose del Trabajo (EDT).docx
@@ -1,6 +1,6 @@
 
 <file path=word/document.xml><?xml version="1.0" encoding="utf-8"?>
-<w:document xmlns:wpc="http://schemas.microsoft.com/office/word/2010/wordprocessingCanvas" xmlns:cx="http://schemas.microsoft.com/office/drawing/2014/chartex" xmlns:mc="http://schemas.openxmlformats.org/markup-compatibility/2006" xmlns:o="urn:schemas-microsoft-com:office:office" xmlns:r="http://schemas.openxmlformats.org/officeDocument/2006/relationships" xmlns:m="http://schemas.openxmlformats.org/officeDocument/2006/math" xmlns:v="urn:schemas-microsoft-com:vml" xmlns:wp14="http://schemas.microsoft.com/office/word/2010/wordprocessingDrawing" xmlns:wp="http://schemas.openxmlformats.org/drawingml/2006/wordprocessingDrawing" xmlns:w10="urn:schemas-microsoft-com:office:word" xmlns:w="http://schemas.openxmlformats.org/wordprocessingml/2006/main" xmlns:w14="http://schemas.microsoft.com/office/word/2010/wordml" xmlns:w15="http://schemas.microsoft.com/office/word/2012/wordml" xmlns:w16se="http://schemas.microsoft.com/office/word/2015/wordml/symex" xmlns:wpg="http://schemas.microsoft.com/office/word/2010/wordprocessingGroup" xmlns:wpi="http://schemas.microsoft.com/office/word/2010/wordprocessingInk" xmlns:wne="http://schemas.microsoft.com/office/word/2006/wordml" xmlns:wps="http://schemas.microsoft.com/office/word/2010/wordprocessingShape" mc:Ignorable="w14 w15 w16se wp14">
+<w:document xmlns:wpc="http://schemas.microsoft.com/office/word/2010/wordprocessingCanvas" xmlns:cx="http://schemas.microsoft.com/office/drawing/2014/chartex" xmlns:cx1="http://schemas.microsoft.com/office/drawing/2015/9/8/chartex" xmlns:mc="http://schemas.openxmlformats.org/markup-compatibility/2006" xmlns:o="urn:schemas-microsoft-com:office:office" xmlns:r="http://schemas.openxmlformats.org/officeDocument/2006/relationships" xmlns:m="http://schemas.openxmlformats.org/officeDocument/2006/math" xmlns:v="urn:schemas-microsoft-com:vml" xmlns:wp14="http://schemas.microsoft.com/office/word/2010/wordprocessingDrawing" xmlns:wp="http://schemas.openxmlformats.org/drawingml/2006/wordprocessingDrawing" xmlns:w10="urn:schemas-microsoft-com:office:word" xmlns:w="http://schemas.openxmlformats.org/wordprocessingml/2006/main" xmlns:w14="http://schemas.microsoft.com/office/word/2010/wordml" xmlns:w15="http://schemas.microsoft.com/office/word/2012/wordml" xmlns:w16se="http://schemas.microsoft.com/office/word/2015/wordml/symex" xmlns:wpg="http://schemas.microsoft.com/office/word/2010/wordprocessingGroup" xmlns:wpi="http://schemas.microsoft.com/office/word/2010/wordprocessingInk" xmlns:wne="http://schemas.microsoft.com/office/word/2006/wordml" xmlns:wps="http://schemas.microsoft.com/office/word/2010/wordprocessingShape" mc:Ignorable="w14 w15 w16se wp14">
   <w:body>
     <w:p>
       <w:pPr>
@@ -255,7 +255,7 @@
           <w:tab w:val="right" w:leader="dot" w:pos="8828"/>
         </w:tabs>
         <w:rPr>
-          <w:rFonts w:ascii="Calibri" w:eastAsia="Times New Roman" w:hAnsi="Calibri"/>
+          <w:rFonts w:asciiTheme="minorHAnsi" w:eastAsiaTheme="minorEastAsia" w:hAnsiTheme="minorHAnsi" w:cstheme="minorBidi"/>
           <w:noProof/>
           <w:sz w:val="22"/>
           <w:lang w:val="es-ES" w:eastAsia="es-ES"/>
@@ -270,7 +270,7 @@
       <w:r>
         <w:fldChar w:fldCharType="separate"/>
       </w:r>
-      <w:hyperlink w:anchor="_Toc498542529" w:history="1">
+      <w:hyperlink w:anchor="_Toc499129207" w:history="1">
         <w:r>
           <w:rPr>
             <w:rStyle w:val="Hipervnculo"/>
@@ -297,7 +297,7 @@
             <w:noProof/>
             <w:webHidden/>
           </w:rPr>
-          <w:instrText xml:space="preserve"> PAGEREF _Toc498542529 \h </w:instrText>
+          <w:instrText xml:space="preserve"> PAGEREF _Toc499129207 \h </w:instrText>
         </w:r>
         <w:r>
           <w:rPr>
@@ -335,13 +335,13 @@
           <w:tab w:val="right" w:leader="dot" w:pos="8828"/>
         </w:tabs>
         <w:rPr>
-          <w:rFonts w:ascii="Calibri" w:eastAsia="Times New Roman" w:hAnsi="Calibri"/>
+          <w:rFonts w:asciiTheme="minorHAnsi" w:eastAsiaTheme="minorEastAsia" w:hAnsiTheme="minorHAnsi" w:cstheme="minorBidi"/>
           <w:noProof/>
           <w:sz w:val="22"/>
           <w:lang w:val="es-ES" w:eastAsia="es-ES"/>
         </w:rPr>
       </w:pPr>
-      <w:hyperlink w:anchor="_Toc498542530" w:history="1">
+      <w:hyperlink w:anchor="_Toc499129208" w:history="1">
         <w:r>
           <w:rPr>
             <w:rStyle w:val="Hipervnculo"/>
@@ -368,7 +368,7 @@
             <w:noProof/>
             <w:webHidden/>
           </w:rPr>
-          <w:instrText xml:space="preserve"> PAGEREF _Toc498542530 \h </w:instrText>
+          <w:instrText xml:space="preserve"> PAGEREF _Toc499129208 \h </w:instrText>
         </w:r>
         <w:r>
           <w:rPr>
@@ -406,13 +406,13 @@
           <w:tab w:val="right" w:leader="dot" w:pos="8828"/>
         </w:tabs>
         <w:rPr>
-          <w:rFonts w:ascii="Calibri" w:eastAsia="Times New Roman" w:hAnsi="Calibri"/>
+          <w:rFonts w:asciiTheme="minorHAnsi" w:eastAsiaTheme="minorEastAsia" w:hAnsiTheme="minorHAnsi" w:cstheme="minorBidi"/>
           <w:noProof/>
           <w:sz w:val="22"/>
           <w:lang w:val="es-ES" w:eastAsia="es-ES"/>
         </w:rPr>
       </w:pPr>
-      <w:hyperlink w:anchor="_Toc498542531" w:history="1">
+      <w:hyperlink w:anchor="_Toc499129209" w:history="1">
         <w:r>
           <w:rPr>
             <w:rStyle w:val="Hipervnculo"/>
@@ -439,7 +439,7 @@
             <w:noProof/>
             <w:webHidden/>
           </w:rPr>
-          <w:instrText xml:space="preserve"> PAGEREF _Toc498542531 \h </w:instrText>
+          <w:instrText xml:space="preserve"> PAGEREF _Toc499129209 \h </w:instrText>
         </w:r>
         <w:r>
           <w:rPr>
@@ -477,19 +477,27 @@
           <w:tab w:val="right" w:leader="dot" w:pos="8828"/>
         </w:tabs>
         <w:rPr>
-          <w:rFonts w:ascii="Calibri" w:eastAsia="Times New Roman" w:hAnsi="Calibri"/>
+          <w:rFonts w:asciiTheme="minorHAnsi" w:eastAsiaTheme="minorEastAsia" w:hAnsiTheme="minorHAnsi" w:cstheme="minorBidi"/>
           <w:noProof/>
           <w:sz w:val="22"/>
           <w:lang w:val="es-ES" w:eastAsia="es-ES"/>
         </w:rPr>
       </w:pPr>
-      <w:hyperlink w:anchor="_Toc498542532" w:history="1">
+      <w:hyperlink w:anchor="_Toc499129210" w:history="1">
         <w:r>
           <w:rPr>
             <w:rStyle w:val="Hipervnculo"/>
             <w:noProof/>
           </w:rPr>
-          <w:t>Vista de Árbol</w:t>
+          <w:t>Vista de Árb</w:t>
+        </w:r>
+        <w:r>
+          <w:rPr>
+            <w:rStyle w:val="Hipervnculo"/>
+            <w:noProof/>
+            <w:lang w:val="es-ES"/>
+          </w:rPr>
+          <w:t>ol</w:t>
         </w:r>
         <w:r>
           <w:rPr>
@@ -510,7 +518,7 @@
             <w:noProof/>
             <w:webHidden/>
           </w:rPr>
-          <w:instrText xml:space="preserve"> PAGEREF _Toc498542532 \h </w:instrText>
+          <w:instrText xml:space="preserve"> PAGEREF _Toc499129210 \h </w:instrText>
         </w:r>
         <w:r>
           <w:rPr>
@@ -530,7 +538,78 @@
             <w:noProof/>
             <w:webHidden/>
           </w:rPr>
-          <w:t>5</w:t>
+          <w:t>6</w:t>
+        </w:r>
+        <w:r>
+          <w:rPr>
+            <w:noProof/>
+            <w:webHidden/>
+          </w:rPr>
+          <w:fldChar w:fldCharType="end"/>
+        </w:r>
+      </w:hyperlink>
+    </w:p>
+    <w:p>
+      <w:pPr>
+        <w:pStyle w:val="TDC1"/>
+        <w:tabs>
+          <w:tab w:val="right" w:leader="dot" w:pos="8828"/>
+        </w:tabs>
+        <w:rPr>
+          <w:rFonts w:asciiTheme="minorHAnsi" w:eastAsiaTheme="minorEastAsia" w:hAnsiTheme="minorHAnsi" w:cstheme="minorBidi"/>
+          <w:noProof/>
+          <w:sz w:val="22"/>
+          <w:lang w:val="es-ES" w:eastAsia="es-ES"/>
+        </w:rPr>
+      </w:pPr>
+      <w:hyperlink w:anchor="_Toc499129211" w:history="1">
+        <w:r>
+          <w:rPr>
+            <w:rStyle w:val="Hipervnculo"/>
+            <w:noProof/>
+          </w:rPr>
+          <w:t>Diccionario de la EDT</w:t>
+        </w:r>
+        <w:r>
+          <w:rPr>
+            <w:noProof/>
+            <w:webHidden/>
+          </w:rPr>
+          <w:tab/>
+        </w:r>
+        <w:r>
+          <w:rPr>
+            <w:noProof/>
+            <w:webHidden/>
+          </w:rPr>
+          <w:fldChar w:fldCharType="begin"/>
+        </w:r>
+        <w:r>
+          <w:rPr>
+            <w:noProof/>
+            <w:webHidden/>
+          </w:rPr>
+          <w:instrText xml:space="preserve"> PAGEREF _Toc499129211 \h </w:instrText>
+        </w:r>
+        <w:r>
+          <w:rPr>
+            <w:noProof/>
+            <w:webHidden/>
+          </w:rPr>
+        </w:r>
+        <w:r>
+          <w:rPr>
+            <w:noProof/>
+            <w:webHidden/>
+          </w:rPr>
+          <w:fldChar w:fldCharType="separate"/>
+        </w:r>
+        <w:r>
+          <w:rPr>
+            <w:noProof/>
+            <w:webHidden/>
+          </w:rPr>
+          <w:t>7</w:t>
         </w:r>
         <w:r>
           <w:rPr>
@@ -559,7 +638,7 @@
         <w:br w:type="page"/>
       </w:r>
       <w:bookmarkStart w:id="1" w:name="_Toc498542450"/>
-      <w:bookmarkStart w:id="2" w:name="_Toc498542529"/>
+      <w:bookmarkStart w:id="2" w:name="_Toc499129207"/>
       <w:r>
         <w:lastRenderedPageBreak/>
         <w:t>I</w:t>
@@ -856,7 +935,7 @@
       </w:pPr>
       <w:bookmarkStart w:id="3" w:name="_Toc475455297"/>
       <w:bookmarkStart w:id="4" w:name="_Toc498542451"/>
-      <w:bookmarkStart w:id="5" w:name="_Toc498542530"/>
+      <w:bookmarkStart w:id="5" w:name="_Toc499129208"/>
       <w:r>
         <w:t>Aprobaciones</w:t>
       </w:r>
@@ -1200,7 +1279,7 @@
         <w:br w:type="page"/>
       </w:r>
       <w:bookmarkStart w:id="9" w:name="_Toc498542454"/>
-      <w:bookmarkStart w:id="10" w:name="_Toc498542531"/>
+      <w:bookmarkStart w:id="10" w:name="_Toc499129209"/>
       <w:r>
         <w:rPr>
           <w:lang w:val="es-VE"/>
@@ -1946,27 +2025,7 @@
                 <w:szCs w:val="24"/>
                 <w:lang w:eastAsia="es-VE"/>
               </w:rPr>
-              <w:t xml:space="preserve">Realizar </w:t>
-            </w:r>
-            <w:proofErr w:type="spellStart"/>
-            <w:r>
-              <w:rPr>
-                <w:rFonts w:eastAsia="Times New Roman" w:cs="Arial"/>
-                <w:color w:val="000000"/>
-                <w:szCs w:val="24"/>
-                <w:lang w:eastAsia="es-VE"/>
-              </w:rPr>
-              <w:t>burndown</w:t>
-            </w:r>
-            <w:proofErr w:type="spellEnd"/>
-            <w:r>
-              <w:rPr>
-                <w:rFonts w:eastAsia="Times New Roman" w:cs="Arial"/>
-                <w:color w:val="000000"/>
-                <w:szCs w:val="24"/>
-                <w:lang w:eastAsia="es-VE"/>
-              </w:rPr>
-              <w:t xml:space="preserve"> de la iteración</w:t>
+              <w:t>Realizar burndown de la iteración</w:t>
             </w:r>
             <w:r>
               <w:rPr>
@@ -2001,39 +2060,8 @@
                 <w:szCs w:val="24"/>
                 <w:lang w:eastAsia="es-VE"/>
               </w:rPr>
-              <w:t xml:space="preserve">Realizar </w:t>
-            </w:r>
-            <w:proofErr w:type="spellStart"/>
-            <w:r>
-              <w:rPr>
-                <w:rFonts w:eastAsia="Times New Roman" w:cs="Arial"/>
-                <w:color w:val="000000"/>
-                <w:szCs w:val="24"/>
-                <w:lang w:eastAsia="es-VE"/>
-              </w:rPr>
-              <w:t>product</w:t>
-            </w:r>
-            <w:proofErr w:type="spellEnd"/>
-            <w:r>
-              <w:rPr>
-                <w:rFonts w:eastAsia="Times New Roman" w:cs="Arial"/>
-                <w:color w:val="000000"/>
-                <w:szCs w:val="24"/>
-                <w:lang w:eastAsia="es-VE"/>
-              </w:rPr>
-              <w:t xml:space="preserve"> </w:t>
-            </w:r>
-            <w:proofErr w:type="spellStart"/>
-            <w:r>
-              <w:rPr>
-                <w:rFonts w:eastAsia="Times New Roman" w:cs="Arial"/>
-                <w:color w:val="000000"/>
-                <w:szCs w:val="24"/>
-                <w:lang w:eastAsia="es-VE"/>
-              </w:rPr>
-              <w:t>burndown</w:t>
-            </w:r>
-            <w:proofErr w:type="spellEnd"/>
+              <w:t>Realizar product burndown</w:t>
+            </w:r>
             <w:r>
               <w:rPr>
                 <w:rFonts w:eastAsia="Times New Roman" w:cs="Arial"/>
@@ -2067,19 +2095,8 @@
                 <w:szCs w:val="24"/>
                 <w:lang w:eastAsia="es-VE"/>
               </w:rPr>
-              <w:t xml:space="preserve">Exportar tiempos invertidos mediante </w:t>
-            </w:r>
-            <w:proofErr w:type="spellStart"/>
-            <w:r>
-              <w:rPr>
-                <w:rFonts w:eastAsia="Times New Roman" w:cs="Arial"/>
-                <w:color w:val="000000"/>
-                <w:szCs w:val="24"/>
-                <w:lang w:eastAsia="es-VE"/>
-              </w:rPr>
-              <w:t>Toggl</w:t>
-            </w:r>
-            <w:proofErr w:type="spellEnd"/>
+              <w:t>Exportar tiempos invertidos mediante Toggl</w:t>
+            </w:r>
             <w:r>
               <w:rPr>
                 <w:rFonts w:eastAsia="Times New Roman" w:cs="Arial"/>
@@ -2685,8 +2702,6 @@
               </w:rPr>
               <w:t>Gestio</w:t>
             </w:r>
-            <w:bookmarkStart w:id="11" w:name="_GoBack"/>
-            <w:bookmarkEnd w:id="11"/>
             <w:r>
               <w:rPr>
                 <w:rFonts w:eastAsia="Times New Roman" w:cs="Arial"/>
@@ -3105,9 +3120,8 @@
           <w:docGrid w:linePitch="360"/>
         </w:sectPr>
       </w:pPr>
-      <w:bookmarkStart w:id="12" w:name="_Toc498542455"/>
-      <w:bookmarkStart w:id="13" w:name="_Toc498542532"/>
-      <w:bookmarkStart w:id="14" w:name="_Toc475455299"/>
+      <w:bookmarkStart w:id="11" w:name="_Toc498542455"/>
+      <w:bookmarkStart w:id="12" w:name="_Toc475455299"/>
     </w:p>
     <w:p>
       <w:pPr>
@@ -3126,6 +3140,8 @@
           <w:docGrid w:linePitch="360"/>
         </w:sectPr>
       </w:pPr>
+      <w:bookmarkStart w:id="13" w:name="_Toc499129210"/>
+      <w:bookmarkStart w:id="14" w:name="_GoBack"/>
       <w:r>
         <w:rPr>
           <w:rFonts w:cs="Arial"/>
@@ -3165,6 +3181,7 @@
           </wp:anchor>
         </w:drawing>
       </w:r>
+      <w:bookmarkEnd w:id="14"/>
       <w:r>
         <w:rPr>
           <w:rFonts w:cs="Arial"/>
@@ -3238,24 +3255,26 @@
       <w:r>
         <w:t>Vista de Árb</w:t>
       </w:r>
+      <w:bookmarkEnd w:id="11"/>
       <w:bookmarkEnd w:id="12"/>
-      <w:bookmarkEnd w:id="13"/>
-      <w:bookmarkEnd w:id="14"/>
       <w:r>
         <w:rPr>
           <w:lang w:val="es-ES"/>
         </w:rPr>
         <w:t>ol</w:t>
       </w:r>
+      <w:bookmarkEnd w:id="13"/>
     </w:p>
     <w:p>
       <w:pPr>
         <w:pStyle w:val="Ttulo1"/>
       </w:pPr>
+      <w:bookmarkStart w:id="15" w:name="_Toc499129211"/>
       <w:r>
         <w:lastRenderedPageBreak/>
         <w:t>Diccionario de la EDT</w:t>
       </w:r>
+      <w:bookmarkEnd w:id="15"/>
     </w:p>
     <w:tbl>
       <w:tblPr>
@@ -3458,6 +3477,9 @@
             <w:r>
               <w:t>Requisitos funcionales</w:t>
             </w:r>
+            <w:r>
+              <w:t xml:space="preserve"> (Salida de EDT-010)</w:t>
+            </w:r>
           </w:p>
           <w:p>
             <w:pPr>
@@ -3472,6 +3494,12 @@
             <w:r>
               <w:t>Requisitos no funcionales</w:t>
             </w:r>
+            <w:r>
+              <w:t xml:space="preserve"> (Salida de EDT-011</w:t>
+            </w:r>
+            <w:r>
+              <w:t>)</w:t>
+            </w:r>
           </w:p>
           <w:p>
             <w:pPr>
@@ -3500,6 +3528,9 @@
             <w:r>
               <w:t>Herramientas para la gestión de proyectos</w:t>
             </w:r>
+            <w:r>
+              <w:t xml:space="preserve"> </w:t>
+            </w:r>
           </w:p>
           <w:p>
             <w:pPr>
@@ -3514,6 +3545,9 @@
             <w:r>
               <w:t xml:space="preserve">Gestión de reuniones </w:t>
             </w:r>
+            <w:r>
+              <w:t xml:space="preserve">(Salida de EDT-024) </w:t>
+            </w:r>
           </w:p>
           <w:p>
             <w:pPr>
@@ -3528,6 +3562,9 @@
             <w:r>
               <w:t>Gestión de documentos</w:t>
             </w:r>
+            <w:r>
+              <w:t xml:space="preserve"> (Salida de EDT- 29)</w:t>
+            </w:r>
           </w:p>
           <w:p>
             <w:pPr>
@@ -3542,6 +3579,9 @@
             <w:r>
               <w:t>Gestión de tareas</w:t>
             </w:r>
+            <w:r>
+              <w:t xml:space="preserve"> (Salida de EDT-034)</w:t>
+            </w:r>
           </w:p>
           <w:p>
             <w:pPr>
@@ -3555,6 +3595,12 @@
             </w:pPr>
             <w:r>
               <w:t>Gestión del tiempo</w:t>
+            </w:r>
+            <w:r>
+              <w:t xml:space="preserve"> (Salida de EDT-039</w:t>
+            </w:r>
+            <w:r>
+              <w:t>)</w:t>
             </w:r>
           </w:p>
           <w:p>
@@ -3962,6 +4008,9 @@
             <w:r>
               <w:t>Orden del día</w:t>
             </w:r>
+            <w:r>
+              <w:t xml:space="preserve"> (Salida de EDT-003)</w:t>
+            </w:r>
           </w:p>
           <w:p>
             <w:pPr>
@@ -3976,61 +4025,8 @@
             <w:r>
               <w:t>Acta de reunión</w:t>
             </w:r>
-          </w:p>
-          <w:p>
-            <w:pPr>
-              <w:pStyle w:val="Prrafodelista"/>
-              <w:numPr>
-                <w:ilvl w:val="1"/>
-                <w:numId w:val="6"/>
-              </w:numPr>
-              <w:spacing w:after="0"/>
-              <w:cnfStyle w:val="000000000000" w:firstRow="0" w:lastRow="0" w:firstColumn="0" w:lastColumn="0" w:oddVBand="0" w:evenVBand="0" w:oddHBand="0" w:evenHBand="0" w:firstRowFirstColumn="0" w:firstRowLastColumn="0" w:lastRowFirstColumn="0" w:lastRowLastColumn="0"/>
-            </w:pPr>
-            <w:r>
-              <w:t>Integrantes de la reunión</w:t>
-            </w:r>
-          </w:p>
-          <w:p>
-            <w:pPr>
-              <w:pStyle w:val="Prrafodelista"/>
-              <w:numPr>
-                <w:ilvl w:val="1"/>
-                <w:numId w:val="6"/>
-              </w:numPr>
-              <w:spacing w:after="0"/>
-              <w:cnfStyle w:val="000000000000" w:firstRow="0" w:lastRow="0" w:firstColumn="0" w:lastColumn="0" w:oddVBand="0" w:evenVBand="0" w:oddHBand="0" w:evenHBand="0" w:firstRowFirstColumn="0" w:firstRowLastColumn="0" w:lastRowFirstColumn="0" w:lastRowLastColumn="0"/>
-            </w:pPr>
-            <w:r>
-              <w:t>Tiempo de la reunión</w:t>
-            </w:r>
-          </w:p>
-          <w:p>
-            <w:pPr>
-              <w:pStyle w:val="Prrafodelista"/>
-              <w:numPr>
-                <w:ilvl w:val="1"/>
-                <w:numId w:val="6"/>
-              </w:numPr>
-              <w:spacing w:after="0"/>
-              <w:cnfStyle w:val="000000000000" w:firstRow="0" w:lastRow="0" w:firstColumn="0" w:lastColumn="0" w:oddVBand="0" w:evenVBand="0" w:oddHBand="0" w:evenHBand="0" w:firstRowFirstColumn="0" w:firstRowLastColumn="0" w:lastRowFirstColumn="0" w:lastRowLastColumn="0"/>
-            </w:pPr>
-            <w:r>
-              <w:t>Transcurso de la reunión</w:t>
-            </w:r>
-          </w:p>
-          <w:p>
-            <w:pPr>
-              <w:pStyle w:val="Prrafodelista"/>
-              <w:numPr>
-                <w:ilvl w:val="1"/>
-                <w:numId w:val="6"/>
-              </w:numPr>
-              <w:spacing w:after="0"/>
-              <w:cnfStyle w:val="000000000000" w:firstRow="0" w:lastRow="0" w:firstColumn="0" w:lastColumn="0" w:oddVBand="0" w:evenVBand="0" w:oddHBand="0" w:evenHBand="0" w:firstRowFirstColumn="0" w:firstRowLastColumn="0" w:lastRowFirstColumn="0" w:lastRowLastColumn="0"/>
-            </w:pPr>
-            <w:r>
-              <w:t>Acciones siguientes</w:t>
+            <w:r>
+              <w:t xml:space="preserve"> (Salida de EDT-004)</w:t>
             </w:r>
           </w:p>
         </w:tc>
@@ -4118,7 +4114,6 @@
               <w:spacing w:after="0"/>
             </w:pPr>
             <w:r>
-              <w:lastRenderedPageBreak/>
               <w:t>Fecha de inicio</w:t>
             </w:r>
           </w:p>
@@ -4241,6 +4236,7 @@
               <w:rPr>
                 <w:lang w:val="es-ES"/>
               </w:rPr>
+              <w:lastRenderedPageBreak/>
               <w:t>Id: E</w:t>
             </w:r>
             <w:r>
@@ -4793,7 +4789,19 @@
               <w:cnfStyle w:val="000000000000" w:firstRow="0" w:lastRow="0" w:firstColumn="0" w:lastColumn="0" w:oddVBand="0" w:evenVBand="0" w:oddHBand="0" w:evenHBand="0" w:firstRowFirstColumn="0" w:firstRowLastColumn="0" w:lastRowFirstColumn="0" w:lastRowLastColumn="0"/>
             </w:pPr>
             <w:r>
-              <w:t>Acta de reunión conteniendo las salidas de EDT-005, EDT-006, EDT-007 y EDT-008</w:t>
+              <w:t>Acta de reunión</w:t>
+            </w:r>
+            <w:r>
+              <w:t xml:space="preserve"> </w:t>
+            </w:r>
+            <w:r>
+              <w:t>(S</w:t>
+            </w:r>
+            <w:r>
+              <w:t>alidas de EDT-005, EDT-006, EDT-007 y EDT-008</w:t>
+            </w:r>
+            <w:r>
+              <w:t>)</w:t>
             </w:r>
           </w:p>
         </w:tc>
@@ -5150,7 +5158,6 @@
               <w:spacing w:after="0"/>
             </w:pPr>
             <w:r>
-              <w:lastRenderedPageBreak/>
               <w:t>Salidas</w:t>
             </w:r>
           </w:p>
@@ -5321,6 +5328,7 @@
               <w:spacing w:after="0"/>
             </w:pPr>
             <w:r>
+              <w:lastRenderedPageBreak/>
               <w:t>Duración (en días)</w:t>
             </w:r>
           </w:p>
@@ -6237,7 +6245,6 @@
               <w:spacing w:after="0"/>
             </w:pPr>
             <w:r>
-              <w:lastRenderedPageBreak/>
               <w:t>Descripción</w:t>
             </w:r>
           </w:p>
@@ -6380,6 +6387,7 @@
               <w:spacing w:after="0"/>
             </w:pPr>
             <w:r>
+              <w:lastRenderedPageBreak/>
               <w:t>Coste</w:t>
             </w:r>
           </w:p>
@@ -7340,7 +7348,6 @@
               <w:rPr>
                 <w:lang w:val="es-ES"/>
               </w:rPr>
-              <w:lastRenderedPageBreak/>
               <w:t>Id: EDT-011</w:t>
             </w:r>
           </w:p>
@@ -7423,6 +7430,7 @@
               <w:spacing w:after="0"/>
             </w:pPr>
             <w:r>
+              <w:lastRenderedPageBreak/>
               <w:t>Descripción</w:t>
             </w:r>
           </w:p>
@@ -8268,7 +8276,6 @@
               <w:spacing w:after="0"/>
             </w:pPr>
             <w:r>
-              <w:lastRenderedPageBreak/>
               <w:t>Entradas</w:t>
             </w:r>
           </w:p>
@@ -8379,6 +8386,7 @@
               <w:spacing w:after="0"/>
             </w:pPr>
             <w:r>
+              <w:lastRenderedPageBreak/>
               <w:t>Coste</w:t>
             </w:r>
           </w:p>
@@ -9355,7 +9363,6 @@
               <w:spacing w:after="0"/>
             </w:pPr>
             <w:r>
-              <w:lastRenderedPageBreak/>
               <w:t>Nombre</w:t>
             </w:r>
           </w:p>
@@ -9423,6 +9430,7 @@
               <w:spacing w:after="0"/>
             </w:pPr>
             <w:r>
+              <w:lastRenderedPageBreak/>
               <w:t>Entradas</w:t>
             </w:r>
           </w:p>
@@ -10321,7 +10329,6 @@
               <w:spacing w:after="0"/>
             </w:pPr>
             <w:r>
-              <w:lastRenderedPageBreak/>
               <w:t>Coste</w:t>
             </w:r>
           </w:p>
@@ -10418,6 +10425,7 @@
               <w:spacing w:after="0"/>
             </w:pPr>
             <w:r>
+              <w:lastRenderedPageBreak/>
               <w:t>Duración (en días)</w:t>
             </w:r>
           </w:p>
@@ -10650,13 +10658,8 @@
               <w:spacing w:after="0"/>
               <w:cnfStyle w:val="000000000000" w:firstRow="0" w:lastRow="0" w:firstColumn="0" w:lastColumn="0" w:oddVBand="0" w:evenVBand="0" w:oddHBand="0" w:evenHBand="0" w:firstRowFirstColumn="0" w:firstRowLastColumn="0" w:lastRowFirstColumn="0" w:lastRowLastColumn="0"/>
             </w:pPr>
-            <w:proofErr w:type="spellStart"/>
-            <w:r>
-              <w:t>Burndown</w:t>
-            </w:r>
-            <w:proofErr w:type="spellEnd"/>
-            <w:r>
-              <w:t xml:space="preserve"> de la iteración</w:t>
+            <w:r>
+              <w:t>Burndown de la iteración</w:t>
             </w:r>
             <w:r>
               <w:t xml:space="preserve"> (Salida de EDT-020)</w:t>
@@ -10672,19 +10675,9 @@
               <w:spacing w:after="0"/>
               <w:cnfStyle w:val="000000000000" w:firstRow="0" w:lastRow="0" w:firstColumn="0" w:lastColumn="0" w:oddVBand="0" w:evenVBand="0" w:oddHBand="0" w:evenHBand="0" w:firstRowFirstColumn="0" w:firstRowLastColumn="0" w:lastRowFirstColumn="0" w:lastRowLastColumn="0"/>
             </w:pPr>
-            <w:proofErr w:type="spellStart"/>
-            <w:r>
-              <w:t>Product</w:t>
-            </w:r>
-            <w:proofErr w:type="spellEnd"/>
-            <w:r>
-              <w:t xml:space="preserve"> </w:t>
-            </w:r>
-            <w:proofErr w:type="spellStart"/>
-            <w:r>
-              <w:t>burndown</w:t>
-            </w:r>
-            <w:proofErr w:type="spellEnd"/>
+            <w:r>
+              <w:t>Product burndown</w:t>
+            </w:r>
             <w:r>
               <w:t xml:space="preserve"> (Salida de EDT-021)</w:t>
             </w:r>
@@ -10700,13 +10693,8 @@
               <w:cnfStyle w:val="000000000000" w:firstRow="0" w:lastRow="0" w:firstColumn="0" w:lastColumn="0" w:oddVBand="0" w:evenVBand="0" w:oddHBand="0" w:evenHBand="0" w:firstRowFirstColumn="0" w:firstRowLastColumn="0" w:lastRowFirstColumn="0" w:lastRowLastColumn="0"/>
             </w:pPr>
             <w:r>
-              <w:t xml:space="preserve">Informe de </w:t>
-            </w:r>
-            <w:proofErr w:type="spellStart"/>
-            <w:r>
-              <w:t>Toggl</w:t>
-            </w:r>
-            <w:proofErr w:type="spellEnd"/>
+              <w:t>Informe de Toggl</w:t>
+            </w:r>
             <w:r>
               <w:t xml:space="preserve"> (Salida de EDT-022)</w:t>
             </w:r>
@@ -10983,15 +10971,7 @@
               <w:cnfStyle w:val="000000100000" w:firstRow="0" w:lastRow="0" w:firstColumn="0" w:lastColumn="0" w:oddVBand="0" w:evenVBand="0" w:oddHBand="1" w:evenHBand="0" w:firstRowFirstColumn="0" w:firstRowLastColumn="0" w:lastRowFirstColumn="0" w:lastRowLastColumn="0"/>
             </w:pPr>
             <w:r>
-              <w:t xml:space="preserve">Realizar </w:t>
-            </w:r>
-            <w:proofErr w:type="spellStart"/>
-            <w:r>
-              <w:t>burndown</w:t>
-            </w:r>
-            <w:proofErr w:type="spellEnd"/>
-            <w:r>
-              <w:t xml:space="preserve"> de la iteración</w:t>
+              <w:t>Realizar burndown de la iteración</w:t>
             </w:r>
           </w:p>
         </w:tc>
@@ -11021,15 +11001,7 @@
               <w:cnfStyle w:val="000000000000" w:firstRow="0" w:lastRow="0" w:firstColumn="0" w:lastColumn="0" w:oddVBand="0" w:evenVBand="0" w:oddHBand="0" w:evenHBand="0" w:firstRowFirstColumn="0" w:firstRowLastColumn="0" w:lastRowFirstColumn="0" w:lastRowLastColumn="0"/>
             </w:pPr>
             <w:r>
-              <w:t xml:space="preserve">Se realizará la gráfica </w:t>
-            </w:r>
-            <w:proofErr w:type="spellStart"/>
-            <w:r>
-              <w:t>Burndown</w:t>
-            </w:r>
-            <w:proofErr w:type="spellEnd"/>
-            <w:r>
-              <w:t xml:space="preserve"> de la iteración del proyecto.</w:t>
+              <w:t>Se realizará la gráfica Burndown de la iteración del proyecto.</w:t>
             </w:r>
           </w:p>
         </w:tc>
@@ -11101,13 +11073,8 @@
               <w:spacing w:after="0"/>
               <w:cnfStyle w:val="000000000000" w:firstRow="0" w:lastRow="0" w:firstColumn="0" w:lastColumn="0" w:oddVBand="0" w:evenVBand="0" w:oddHBand="0" w:evenHBand="0" w:firstRowFirstColumn="0" w:firstRowLastColumn="0" w:lastRowFirstColumn="0" w:lastRowLastColumn="0"/>
             </w:pPr>
-            <w:proofErr w:type="spellStart"/>
-            <w:r>
-              <w:t>Burndown</w:t>
-            </w:r>
-            <w:proofErr w:type="spellEnd"/>
-            <w:r>
-              <w:t xml:space="preserve"> de la iteración </w:t>
+            <w:r>
+              <w:t xml:space="preserve">Burndown de la iteración </w:t>
             </w:r>
           </w:p>
         </w:tc>
@@ -11382,36 +11349,22 @@
               <w:cnfStyle w:val="000000100000" w:firstRow="0" w:lastRow="0" w:firstColumn="0" w:lastColumn="0" w:oddVBand="0" w:evenVBand="0" w:oddHBand="1" w:evenHBand="0" w:firstRowFirstColumn="0" w:firstRowLastColumn="0" w:lastRowFirstColumn="0" w:lastRowLastColumn="0"/>
             </w:pPr>
             <w:r>
-              <w:t xml:space="preserve">Realizar </w:t>
-            </w:r>
-            <w:proofErr w:type="spellStart"/>
-            <w:r>
-              <w:t>product</w:t>
-            </w:r>
-            <w:proofErr w:type="spellEnd"/>
-            <w:r>
-              <w:t xml:space="preserve"> </w:t>
-            </w:r>
-            <w:proofErr w:type="spellStart"/>
-            <w:r>
-              <w:t>burndown</w:t>
-            </w:r>
-            <w:proofErr w:type="spellEnd"/>
-          </w:p>
-        </w:tc>
-      </w:tr>
-      <w:tr>
-        <w:tc>
-          <w:tcPr>
-            <w:cnfStyle w:val="001000000000" w:firstRow="0" w:lastRow="0" w:firstColumn="1" w:lastColumn="0" w:oddVBand="0" w:evenVBand="0" w:oddHBand="0" w:evenHBand="0" w:firstRowFirstColumn="0" w:firstRowLastColumn="0" w:lastRowFirstColumn="0" w:lastRowLastColumn="0"/>
-            <w:tcW w:w="2405" w:type="dxa"/>
-          </w:tcPr>
-          <w:p>
-            <w:pPr>
-              <w:spacing w:after="0"/>
-            </w:pPr>
-            <w:r>
-              <w:lastRenderedPageBreak/>
+              <w:t>Realizar product burndown</w:t>
+            </w:r>
+          </w:p>
+        </w:tc>
+      </w:tr>
+      <w:tr>
+        <w:tc>
+          <w:tcPr>
+            <w:cnfStyle w:val="001000000000" w:firstRow="0" w:lastRow="0" w:firstColumn="1" w:lastColumn="0" w:oddVBand="0" w:evenVBand="0" w:oddHBand="0" w:evenHBand="0" w:firstRowFirstColumn="0" w:firstRowLastColumn="0" w:lastRowFirstColumn="0" w:lastRowLastColumn="0"/>
+            <w:tcW w:w="2405" w:type="dxa"/>
+          </w:tcPr>
+          <w:p>
+            <w:pPr>
+              <w:spacing w:after="0"/>
+            </w:pPr>
+            <w:r>
               <w:t>Descripción</w:t>
             </w:r>
           </w:p>
@@ -11426,15 +11379,7 @@
               <w:cnfStyle w:val="000000000000" w:firstRow="0" w:lastRow="0" w:firstColumn="0" w:lastColumn="0" w:oddVBand="0" w:evenVBand="0" w:oddHBand="0" w:evenHBand="0" w:firstRowFirstColumn="0" w:firstRowLastColumn="0" w:lastRowFirstColumn="0" w:lastRowLastColumn="0"/>
             </w:pPr>
             <w:r>
-              <w:t xml:space="preserve">Se realizará la gráfica </w:t>
-            </w:r>
-            <w:proofErr w:type="spellStart"/>
-            <w:r>
-              <w:t>Burndown</w:t>
-            </w:r>
-            <w:proofErr w:type="spellEnd"/>
-            <w:r>
-              <w:t xml:space="preserve"> del proyecto completo.</w:t>
+              <w:t>Se realizará la gráfica Burndown del proyecto completo.</w:t>
             </w:r>
           </w:p>
         </w:tc>
@@ -11506,19 +11451,9 @@
               <w:spacing w:after="0"/>
               <w:cnfStyle w:val="000000000000" w:firstRow="0" w:lastRow="0" w:firstColumn="0" w:lastColumn="0" w:oddVBand="0" w:evenVBand="0" w:oddHBand="0" w:evenHBand="0" w:firstRowFirstColumn="0" w:firstRowLastColumn="0" w:lastRowFirstColumn="0" w:lastRowLastColumn="0"/>
             </w:pPr>
-            <w:proofErr w:type="spellStart"/>
-            <w:r>
-              <w:t>Product</w:t>
-            </w:r>
-            <w:proofErr w:type="spellEnd"/>
-            <w:r>
-              <w:t xml:space="preserve"> </w:t>
-            </w:r>
-            <w:proofErr w:type="spellStart"/>
-            <w:r>
-              <w:t>burndown</w:t>
-            </w:r>
-            <w:proofErr w:type="spellEnd"/>
+            <w:r>
+              <w:t>Product burndown</w:t>
+            </w:r>
           </w:p>
         </w:tc>
       </w:tr>
@@ -11536,6 +11471,7 @@
               <w:spacing w:after="0"/>
             </w:pPr>
             <w:r>
+              <w:lastRenderedPageBreak/>
               <w:t>Responsable(s)</w:t>
             </w:r>
           </w:p>
@@ -11795,13 +11731,8 @@
               <w:cnfStyle w:val="000000100000" w:firstRow="0" w:lastRow="0" w:firstColumn="0" w:lastColumn="0" w:oddVBand="0" w:evenVBand="0" w:oddHBand="1" w:evenHBand="0" w:firstRowFirstColumn="0" w:firstRowLastColumn="0" w:lastRowFirstColumn="0" w:lastRowLastColumn="0"/>
             </w:pPr>
             <w:r>
-              <w:t xml:space="preserve">Exportar tiempos invertidos mediante </w:t>
-            </w:r>
-            <w:proofErr w:type="spellStart"/>
-            <w:r>
-              <w:t>Toggl</w:t>
-            </w:r>
-            <w:proofErr w:type="spellEnd"/>
+              <w:t>Exportar tiempos invertidos mediante Toggl</w:t>
+            </w:r>
           </w:p>
         </w:tc>
       </w:tr>
@@ -11830,13 +11761,8 @@
               <w:cnfStyle w:val="000000000000" w:firstRow="0" w:lastRow="0" w:firstColumn="0" w:lastColumn="0" w:oddVBand="0" w:evenVBand="0" w:oddHBand="0" w:evenHBand="0" w:firstRowFirstColumn="0" w:firstRowLastColumn="0" w:lastRowFirstColumn="0" w:lastRowLastColumn="0"/>
             </w:pPr>
             <w:r>
-              <w:t xml:space="preserve">Se exportará los tiempos invertidos en cada tarea mediante la herramienta de gestión de tiempo: </w:t>
-            </w:r>
-            <w:proofErr w:type="spellStart"/>
-            <w:r>
-              <w:t>Toggl</w:t>
-            </w:r>
-            <w:proofErr w:type="spellEnd"/>
+              <w:t>Se exportará los tiempos invertidos en cada tarea mediante la herramienta de gestión de tiempo: Toggl</w:t>
+            </w:r>
           </w:p>
         </w:tc>
       </w:tr>
@@ -11908,15 +11834,7 @@
               <w:cnfStyle w:val="000000000000" w:firstRow="0" w:lastRow="0" w:firstColumn="0" w:lastColumn="0" w:oddVBand="0" w:evenVBand="0" w:oddHBand="0" w:evenHBand="0" w:firstRowFirstColumn="0" w:firstRowLastColumn="0" w:lastRowFirstColumn="0" w:lastRowLastColumn="0"/>
             </w:pPr>
             <w:r>
-              <w:t xml:space="preserve">Informe de </w:t>
-            </w:r>
-            <w:proofErr w:type="spellStart"/>
-            <w:r>
-              <w:t>Toggl</w:t>
-            </w:r>
-            <w:proofErr w:type="spellEnd"/>
-            <w:r>
-              <w:t xml:space="preserve"> </w:t>
+              <w:t xml:space="preserve">Informe de Toggl </w:t>
             </w:r>
           </w:p>
         </w:tc>
@@ -12391,7 +12309,6 @@
               <w:spacing w:after="0"/>
             </w:pPr>
             <w:r>
-              <w:lastRenderedPageBreak/>
               <w:t>Coste</w:t>
             </w:r>
           </w:p>
@@ -12500,6 +12417,7 @@
               <w:spacing w:after="0"/>
             </w:pPr>
             <w:r>
+              <w:lastRenderedPageBreak/>
               <w:t>Duración (en días)</w:t>
             </w:r>
           </w:p>
@@ -13327,7 +13245,6 @@
               <w:spacing w:after="0"/>
             </w:pPr>
             <w:r>
-              <w:lastRenderedPageBreak/>
               <w:t>Duración (en días)</w:t>
             </w:r>
           </w:p>
@@ -13387,6 +13304,7 @@
               <w:rPr>
                 <w:lang w:val="es-ES"/>
               </w:rPr>
+              <w:lastRenderedPageBreak/>
               <w:t>Id: EDT-026</w:t>
             </w:r>
           </w:p>
@@ -14241,7 +14159,6 @@
               <w:spacing w:after="0"/>
             </w:pPr>
             <w:r>
-              <w:lastRenderedPageBreak/>
               <w:t>Descripción</w:t>
             </w:r>
           </w:p>
@@ -14313,6 +14230,7 @@
               <w:spacing w:after="0"/>
             </w:pPr>
             <w:r>
+              <w:lastRenderedPageBreak/>
               <w:t>Salidas</w:t>
             </w:r>
           </w:p>
@@ -15105,7 +15023,6 @@
               <w:cnfStyle w:val="000000100000" w:firstRow="0" w:lastRow="0" w:firstColumn="0" w:lastColumn="0" w:oddVBand="0" w:evenVBand="0" w:oddHBand="1" w:evenHBand="0" w:firstRowFirstColumn="0" w:firstRowLastColumn="0" w:lastRowFirstColumn="0" w:lastRowLastColumn="0"/>
             </w:pPr>
             <w:r>
-              <w:lastRenderedPageBreak/>
               <w:t>Requisitos no funcionales (Salida de EDT-011)</w:t>
             </w:r>
           </w:p>
@@ -15122,7 +15039,6 @@
               <w:spacing w:after="0"/>
             </w:pPr>
             <w:r>
-              <w:lastRenderedPageBreak/>
               <w:t>Salidas</w:t>
             </w:r>
           </w:p>
@@ -15156,6 +15072,7 @@
               <w:cnfStyle w:val="000000000000" w:firstRow="0" w:lastRow="0" w:firstColumn="0" w:lastColumn="0" w:oddVBand="0" w:evenVBand="0" w:oddHBand="0" w:evenHBand="0" w:firstRowFirstColumn="0" w:firstRowLastColumn="0" w:lastRowFirstColumn="0" w:lastRowLastColumn="0"/>
             </w:pPr>
             <w:r>
+              <w:lastRenderedPageBreak/>
               <w:t>Lista de herramientas disponibles ordenada por orden de mayor funcionalidad (Salida de EDT-032)</w:t>
             </w:r>
           </w:p>
@@ -15175,6 +15092,7 @@
               <w:spacing w:after="0"/>
             </w:pPr>
             <w:r>
+              <w:lastRenderedPageBreak/>
               <w:t>Responsable(s)</w:t>
             </w:r>
           </w:p>
@@ -15984,7 +15902,6 @@
               <w:spacing w:after="0"/>
             </w:pPr>
             <w:r>
-              <w:lastRenderedPageBreak/>
               <w:t>Coste</w:t>
             </w:r>
           </w:p>
@@ -16081,6 +15998,7 @@
               <w:spacing w:after="0"/>
             </w:pPr>
             <w:r>
+              <w:lastRenderedPageBreak/>
               <w:t>Duración (en días)</w:t>
             </w:r>
           </w:p>
@@ -16945,7 +16863,6 @@
               <w:rPr>
                 <w:lang w:val="es-ES"/>
               </w:rPr>
-              <w:lastRenderedPageBreak/>
               <w:t>Id: EDT-035</w:t>
             </w:r>
           </w:p>
@@ -17027,6 +16944,7 @@
               <w:spacing w:after="0"/>
             </w:pPr>
             <w:r>
+              <w:lastRenderedPageBreak/>
               <w:t>Descripción</w:t>
             </w:r>
           </w:p>
@@ -17846,7 +17764,6 @@
               <w:spacing w:after="0"/>
             </w:pPr>
             <w:r>
-              <w:lastRenderedPageBreak/>
               <w:t>Descripción</w:t>
             </w:r>
           </w:p>
@@ -17918,6 +17835,7 @@
               <w:spacing w:after="0"/>
             </w:pPr>
             <w:r>
+              <w:lastRenderedPageBreak/>
               <w:t>Salidas</w:t>
             </w:r>
           </w:p>
@@ -18767,7 +18685,6 @@
               <w:spacing w:after="0"/>
             </w:pPr>
             <w:r>
-              <w:lastRenderedPageBreak/>
               <w:t>Responsable(s)</w:t>
             </w:r>
           </w:p>
@@ -18900,6 +18817,7 @@
               <w:spacing w:after="0"/>
             </w:pPr>
             <w:r>
+              <w:lastRenderedPageBreak/>
               <w:t>Duración (en días)</w:t>
             </w:r>
           </w:p>
@@ -18983,13 +18901,7 @@
               <w:rPr>
                 <w:lang w:val="es-ES"/>
               </w:rPr>
-              <w:t>Número en el esquema: 1.4.4</w:t>
-            </w:r>
-            <w:r>
-              <w:rPr>
-                <w:lang w:val="es-ES"/>
-              </w:rPr>
-              <w:t>.1</w:t>
+              <w:t>Número en el esquema: 1.4.4.1</w:t>
             </w:r>
           </w:p>
         </w:tc>
@@ -19030,13 +18942,7 @@
               <w:cnfStyle w:val="000000100000" w:firstRow="0" w:lastRow="0" w:firstColumn="0" w:lastColumn="0" w:oddVBand="0" w:evenVBand="0" w:oddHBand="1" w:evenHBand="0" w:firstRowFirstColumn="0" w:firstRowLastColumn="0" w:lastRowFirstColumn="0" w:lastRowLastColumn="0"/>
             </w:pPr>
             <w:r>
-              <w:t>Listar herramientas disponibles (</w:t>
-            </w:r>
-            <w:r>
-              <w:t>tiempo</w:t>
-            </w:r>
-            <w:r>
-              <w:t>)</w:t>
+              <w:t>Listar herramientas disponibles (tiempo)</w:t>
             </w:r>
           </w:p>
         </w:tc>
@@ -19066,10 +18972,7 @@
               <w:cnfStyle w:val="000000000000" w:firstRow="0" w:lastRow="0" w:firstColumn="0" w:lastColumn="0" w:oddVBand="0" w:evenVBand="0" w:oddHBand="0" w:evenHBand="0" w:firstRowFirstColumn="0" w:firstRowLastColumn="0" w:lastRowFirstColumn="0" w:lastRowLastColumn="0"/>
             </w:pPr>
             <w:r>
-              <w:t>Se listará un conjunto de aplicaci</w:t>
-            </w:r>
-            <w:r>
-              <w:t>ones que permitan la gestión del tiempo</w:t>
+              <w:t>Se listará un conjunto de aplicaciones que permitan la gestión del tiempo</w:t>
             </w:r>
           </w:p>
         </w:tc>
@@ -19156,13 +19059,7 @@
               <w:cnfStyle w:val="000000000000" w:firstRow="0" w:lastRow="0" w:firstColumn="0" w:lastColumn="0" w:oddVBand="0" w:evenVBand="0" w:oddHBand="0" w:evenHBand="0" w:firstRowFirstColumn="0" w:firstRowLastColumn="0" w:lastRowFirstColumn="0" w:lastRowLastColumn="0"/>
             </w:pPr>
             <w:r>
-              <w:t>Lista de herramienta</w:t>
-            </w:r>
-            <w:r>
-              <w:t>s disponibles (Salida de EDT-041</w:t>
-            </w:r>
-            <w:r>
-              <w:t>)</w:t>
+              <w:t>Lista de herramientas disponibles (Salida de EDT-041)</w:t>
             </w:r>
           </w:p>
           <w:p>
@@ -19176,13 +19073,7 @@
               <w:cnfStyle w:val="000000000000" w:firstRow="0" w:lastRow="0" w:firstColumn="0" w:lastColumn="0" w:oddVBand="0" w:evenVBand="0" w:oddHBand="0" w:evenHBand="0" w:firstRowFirstColumn="0" w:firstRowLastColumn="0" w:lastRowFirstColumn="0" w:lastRowLastColumn="0"/>
             </w:pPr>
             <w:r>
-              <w:t>Lista de herramientas disponibles ordenada por orden de mayor funcionalidad (Salida de ED</w:t>
-            </w:r>
-            <w:r>
-              <w:t>T-042</w:t>
-            </w:r>
-            <w:r>
-              <w:t>)</w:t>
+              <w:t>Lista de herramientas disponibles ordenada por orden de mayor funcionalidad (Salida de EDT-042)</w:t>
             </w:r>
           </w:p>
         </w:tc>
@@ -19416,13 +19307,7 @@
               <w:rPr>
                 <w:lang w:val="es-ES"/>
               </w:rPr>
-              <w:t>Número en el esquema: 1.4.4</w:t>
-            </w:r>
-            <w:r>
-              <w:rPr>
-                <w:lang w:val="es-ES"/>
-              </w:rPr>
-              <w:t>.1.1</w:t>
+              <w:t>Número en el esquema: 1.4.4.1.1</w:t>
             </w:r>
           </w:p>
         </w:tc>
@@ -19463,10 +19348,7 @@
               <w:cnfStyle w:val="000000100000" w:firstRow="0" w:lastRow="0" w:firstColumn="0" w:lastColumn="0" w:oddVBand="0" w:evenVBand="0" w:oddHBand="1" w:evenHBand="0" w:firstRowFirstColumn="0" w:firstRowLastColumn="0" w:lastRowFirstColumn="0" w:lastRowLastColumn="0"/>
             </w:pPr>
             <w:r>
-              <w:t xml:space="preserve">Buscar documentación de aplicaciones que cumplan los requisitos no funcionales y requisitos funcionales relacionados con la gestión </w:t>
-            </w:r>
-            <w:r>
-              <w:t>del tiempo</w:t>
+              <w:t>Buscar documentación de aplicaciones que cumplan los requisitos no funcionales y requisitos funcionales relacionados con la gestión del tiempo</w:t>
             </w:r>
           </w:p>
         </w:tc>
@@ -19496,10 +19378,7 @@
               <w:cnfStyle w:val="000000000000" w:firstRow="0" w:lastRow="0" w:firstColumn="0" w:lastColumn="0" w:oddVBand="0" w:evenVBand="0" w:oddHBand="0" w:evenHBand="0" w:firstRowFirstColumn="0" w:firstRowLastColumn="0" w:lastRowFirstColumn="0" w:lastRowLastColumn="0"/>
             </w:pPr>
             <w:r>
-              <w:t xml:space="preserve">Se buscará aplicaciones para </w:t>
-            </w:r>
-            <w:r>
-              <w:t>la gestión del tiempo</w:t>
+              <w:t>Se buscará aplicaciones para la gestión del tiempo</w:t>
             </w:r>
           </w:p>
         </w:tc>
@@ -19820,19 +19699,7 @@
               <w:rPr>
                 <w:lang w:val="es-ES"/>
               </w:rPr>
-              <w:t>Número en el esquema: 1.4</w:t>
-            </w:r>
-            <w:r>
-              <w:rPr>
-                <w:lang w:val="es-ES"/>
-              </w:rPr>
-              <w:t>.4.</w:t>
-            </w:r>
-            <w:r>
-              <w:rPr>
-                <w:lang w:val="es-ES"/>
-              </w:rPr>
-              <w:t>1.2</w:t>
+              <w:t>Número en el esquema: 1.4.4.1.2</w:t>
             </w:r>
           </w:p>
         </w:tc>
@@ -19855,6 +19722,7 @@
               <w:spacing w:after="0"/>
             </w:pPr>
             <w:r>
+              <w:lastRenderedPageBreak/>
               <w:t>Nombre</w:t>
             </w:r>
           </w:p>
@@ -19873,13 +19741,7 @@
               <w:cnfStyle w:val="000000100000" w:firstRow="0" w:lastRow="0" w:firstColumn="0" w:lastColumn="0" w:oddVBand="0" w:evenVBand="0" w:oddHBand="1" w:evenHBand="0" w:firstRowFirstColumn="0" w:firstRowLastColumn="0" w:lastRowFirstColumn="0" w:lastRowLastColumn="0"/>
             </w:pPr>
             <w:r>
-              <w:t>Ordenar por orden de mayor funcionalidad (</w:t>
-            </w:r>
-            <w:r>
-              <w:t>tiempo</w:t>
-            </w:r>
-            <w:r>
-              <w:t>)</w:t>
+              <w:t>Ordenar por orden de mayor funcionalidad (tiempo)</w:t>
             </w:r>
           </w:p>
         </w:tc>
@@ -20222,19 +20084,7 @@
               <w:rPr>
                 <w:lang w:val="es-ES"/>
               </w:rPr>
-              <w:t>N</w:t>
-            </w:r>
-            <w:r>
-              <w:rPr>
-                <w:lang w:val="es-ES"/>
-              </w:rPr>
-              <w:t>úmero en el esquema: 1.4.4</w:t>
-            </w:r>
-            <w:r>
-              <w:rPr>
-                <w:lang w:val="es-ES"/>
-              </w:rPr>
-              <w:t>.2</w:t>
+              <w:t>Número en el esquema: 1.4.4.2</w:t>
             </w:r>
           </w:p>
         </w:tc>
@@ -20275,13 +20125,7 @@
               <w:cnfStyle w:val="000000100000" w:firstRow="0" w:lastRow="0" w:firstColumn="0" w:lastColumn="0" w:oddVBand="0" w:evenVBand="0" w:oddHBand="1" w:evenHBand="0" w:firstRowFirstColumn="0" w:firstRowLastColumn="0" w:lastRowFirstColumn="0" w:lastRowLastColumn="0"/>
             </w:pPr>
             <w:r>
-              <w:t>Seleccionar solución final (</w:t>
-            </w:r>
-            <w:r>
-              <w:t>tiempo</w:t>
-            </w:r>
-            <w:r>
-              <w:t>)</w:t>
+              <w:t>Seleccionar solución final (tiempo)</w:t>
             </w:r>
           </w:p>
         </w:tc>
@@ -20390,10 +20234,7 @@
               <w:cnfStyle w:val="000000000000" w:firstRow="0" w:lastRow="0" w:firstColumn="0" w:lastColumn="0" w:oddVBand="0" w:evenVBand="0" w:oddHBand="0" w:evenHBand="0" w:firstRowFirstColumn="0" w:firstRowLastColumn="0" w:lastRowFirstColumn="0" w:lastRowLastColumn="0"/>
             </w:pPr>
             <w:r>
-              <w:t xml:space="preserve">Herramienta para </w:t>
-            </w:r>
-            <w:r>
-              <w:t>la gestión del tiempo</w:t>
+              <w:t>Herramienta para la gestión del tiempo</w:t>
             </w:r>
           </w:p>
         </w:tc>
@@ -20627,13 +20468,7 @@
               <w:rPr>
                 <w:lang w:val="es-ES"/>
               </w:rPr>
-              <w:t>Número</w:t>
-            </w:r>
-            <w:r>
-              <w:rPr>
-                <w:lang w:val="es-ES"/>
-              </w:rPr>
-              <w:t xml:space="preserve"> en el esquema: 1.5</w:t>
+              <w:t>Número en el esquema: 1.5</w:t>
             </w:r>
           </w:p>
         </w:tc>
@@ -20742,26 +20577,22 @@
               <w:cnfStyle w:val="000000100000" w:firstRow="0" w:lastRow="0" w:firstColumn="0" w:lastColumn="0" w:oddVBand="0" w:evenVBand="0" w:oddHBand="1" w:evenHBand="0" w:firstRowFirstColumn="0" w:firstRowLastColumn="0" w:lastRowFirstColumn="0" w:lastRowLastColumn="0"/>
             </w:pPr>
             <w:r>
-              <w:t>Lista de tareas</w:t>
-            </w:r>
-            <w:r>
-              <w:t xml:space="preserve"> (Salida de EDT-009)</w:t>
-            </w:r>
-          </w:p>
-        </w:tc>
-      </w:tr>
-      <w:tr>
-        <w:tc>
-          <w:tcPr>
-            <w:cnfStyle w:val="001000000000" w:firstRow="0" w:lastRow="0" w:firstColumn="1" w:lastColumn="0" w:oddVBand="0" w:evenVBand="0" w:oddHBand="0" w:evenHBand="0" w:firstRowFirstColumn="0" w:firstRowLastColumn="0" w:lastRowFirstColumn="0" w:lastRowLastColumn="0"/>
-            <w:tcW w:w="2405" w:type="dxa"/>
-          </w:tcPr>
-          <w:p>
-            <w:pPr>
-              <w:spacing w:after="0"/>
-            </w:pPr>
-            <w:r>
-              <w:lastRenderedPageBreak/>
+              <w:t>Lista de tareas (Salida de EDT-009)</w:t>
+            </w:r>
+          </w:p>
+        </w:tc>
+      </w:tr>
+      <w:tr>
+        <w:tc>
+          <w:tcPr>
+            <w:cnfStyle w:val="001000000000" w:firstRow="0" w:lastRow="0" w:firstColumn="1" w:lastColumn="0" w:oddVBand="0" w:evenVBand="0" w:oddHBand="0" w:evenHBand="0" w:firstRowFirstColumn="0" w:firstRowLastColumn="0" w:lastRowFirstColumn="0" w:lastRowLastColumn="0"/>
+            <w:tcW w:w="2405" w:type="dxa"/>
+          </w:tcPr>
+          <w:p>
+            <w:pPr>
+              <w:spacing w:after="0"/>
+            </w:pPr>
+            <w:r>
               <w:t>Salidas</w:t>
             </w:r>
           </w:p>
@@ -20781,10 +20612,7 @@
               <w:cnfStyle w:val="000000000000" w:firstRow="0" w:lastRow="0" w:firstColumn="0" w:lastColumn="0" w:oddVBand="0" w:evenVBand="0" w:oddHBand="0" w:evenHBand="0" w:firstRowFirstColumn="0" w:firstRowLastColumn="0" w:lastRowFirstColumn="0" w:lastRowLastColumn="0"/>
             </w:pPr>
             <w:r>
-              <w:t>Descripción de las tareas</w:t>
-            </w:r>
-            <w:r>
-              <w:t xml:space="preserve"> (Salida de EDT-045)</w:t>
+              <w:t>Descripción de las tareas (Salida de EDT-045)</w:t>
             </w:r>
           </w:p>
           <w:p>
@@ -20798,13 +20626,7 @@
               <w:cnfStyle w:val="000000000000" w:firstRow="0" w:lastRow="0" w:firstColumn="0" w:lastColumn="0" w:oddVBand="0" w:evenVBand="0" w:oddHBand="0" w:evenHBand="0" w:firstRowFirstColumn="0" w:firstRowLastColumn="0" w:lastRowFirstColumn="0" w:lastRowLastColumn="0"/>
             </w:pPr>
             <w:r>
-              <w:t>Lista de entradas necesarias para la realización de la tarea</w:t>
-            </w:r>
-            <w:r>
-              <w:t xml:space="preserve"> (Salida de EDT-046</w:t>
-            </w:r>
-            <w:r>
-              <w:t>)</w:t>
+              <w:t>Lista de entradas necesarias para la realización de la tarea (Salida de EDT-046)</w:t>
             </w:r>
           </w:p>
           <w:p>
@@ -20818,13 +20640,8 @@
               <w:cnfStyle w:val="000000000000" w:firstRow="0" w:lastRow="0" w:firstColumn="0" w:lastColumn="0" w:oddVBand="0" w:evenVBand="0" w:oddHBand="0" w:evenHBand="0" w:firstRowFirstColumn="0" w:firstRowLastColumn="0" w:lastRowFirstColumn="0" w:lastRowLastColumn="0"/>
             </w:pPr>
             <w:r>
-              <w:t>Lista de salidas obtenidas tras realizar la tarea</w:t>
-            </w:r>
-            <w:r>
-              <w:t xml:space="preserve"> (Salida de EDT-047</w:t>
-            </w:r>
-            <w:r>
-              <w:t>)</w:t>
+              <w:lastRenderedPageBreak/>
+              <w:t>Lista de salidas obtenidas tras realizar la tarea (Salida de EDT-047)</w:t>
             </w:r>
           </w:p>
           <w:p>
@@ -20838,13 +20655,7 @@
               <w:cnfStyle w:val="000000000000" w:firstRow="0" w:lastRow="0" w:firstColumn="0" w:lastColumn="0" w:oddVBand="0" w:evenVBand="0" w:oddHBand="0" w:evenHBand="0" w:firstRowFirstColumn="0" w:firstRowLastColumn="0" w:lastRowFirstColumn="0" w:lastRowLastColumn="0"/>
             </w:pPr>
             <w:r>
-              <w:t>Coste asociado a las tareas</w:t>
-            </w:r>
-            <w:r>
-              <w:t xml:space="preserve"> (Salida de EDT-048</w:t>
-            </w:r>
-            <w:r>
-              <w:t>)</w:t>
+              <w:t>Coste asociado a las tareas (Salida de EDT-048)</w:t>
             </w:r>
           </w:p>
           <w:p>
@@ -20858,13 +20669,7 @@
               <w:cnfStyle w:val="000000000000" w:firstRow="0" w:lastRow="0" w:firstColumn="0" w:lastColumn="0" w:oddVBand="0" w:evenVBand="0" w:oddHBand="0" w:evenHBand="0" w:firstRowFirstColumn="0" w:firstRowLastColumn="0" w:lastRowFirstColumn="0" w:lastRowLastColumn="0"/>
             </w:pPr>
             <w:r>
-              <w:t>Fechas de inicio de las tareas</w:t>
-            </w:r>
-            <w:r>
-              <w:t xml:space="preserve"> (Salida de EDT-049</w:t>
-            </w:r>
-            <w:r>
-              <w:t>)</w:t>
+              <w:t>Fechas de inicio de las tareas (Salida de EDT-049)</w:t>
             </w:r>
           </w:p>
           <w:p>
@@ -20878,13 +20683,7 @@
               <w:cnfStyle w:val="000000000000" w:firstRow="0" w:lastRow="0" w:firstColumn="0" w:lastColumn="0" w:oddVBand="0" w:evenVBand="0" w:oddHBand="0" w:evenHBand="0" w:firstRowFirstColumn="0" w:firstRowLastColumn="0" w:lastRowFirstColumn="0" w:lastRowLastColumn="0"/>
             </w:pPr>
             <w:r>
-              <w:t>Fechas de fin de las tareas</w:t>
-            </w:r>
-            <w:r>
-              <w:t xml:space="preserve"> (Salida de EDT-050</w:t>
-            </w:r>
-            <w:r>
-              <w:t>)</w:t>
+              <w:t>Fechas de fin de las tareas (Salida de EDT-050)</w:t>
             </w:r>
           </w:p>
         </w:tc>
@@ -20903,6 +20702,7 @@
               <w:spacing w:after="0"/>
             </w:pPr>
             <w:r>
+              <w:lastRenderedPageBreak/>
               <w:t>Responsable(s)</w:t>
             </w:r>
           </w:p>
@@ -21710,7 +21510,6 @@
               <w:spacing w:after="0"/>
             </w:pPr>
             <w:r>
-              <w:lastRenderedPageBreak/>
               <w:t>Coste</w:t>
             </w:r>
           </w:p>
@@ -21807,6 +21606,7 @@
               <w:spacing w:after="0"/>
             </w:pPr>
             <w:r>
+              <w:lastRenderedPageBreak/>
               <w:t>Duración (en días)</w:t>
             </w:r>
           </w:p>
@@ -22833,7 +22633,6 @@
               <w:spacing w:after="0"/>
             </w:pPr>
             <w:r>
-              <w:lastRenderedPageBreak/>
               <w:t>Responsable(s)</w:t>
             </w:r>
           </w:p>
@@ -22933,6 +22732,7 @@
               <w:spacing w:after="0"/>
             </w:pPr>
             <w:r>
+              <w:lastRenderedPageBreak/>
               <w:t>Fecha de fin</w:t>
             </w:r>
           </w:p>
@@ -23126,13 +22926,7 @@
               <w:cnfStyle w:val="000000000000" w:firstRow="0" w:lastRow="0" w:firstColumn="0" w:lastColumn="0" w:oddVBand="0" w:evenVBand="0" w:oddHBand="0" w:evenHBand="0" w:firstRowFirstColumn="0" w:firstRowLastColumn="0" w:lastRowFirstColumn="0" w:lastRowLastColumn="0"/>
             </w:pPr>
             <w:r>
-              <w:t xml:space="preserve">Se especificará la fecha en que </w:t>
-            </w:r>
-            <w:r>
-              <w:t>finalizará</w:t>
-            </w:r>
-            <w:r>
-              <w:t xml:space="preserve"> la tarea</w:t>
+              <w:t>Se especificará la fecha en que finalizará la tarea</w:t>
             </w:r>
           </w:p>
         </w:tc>
@@ -23205,13 +22999,7 @@
               <w:cnfStyle w:val="000000000000" w:firstRow="0" w:lastRow="0" w:firstColumn="0" w:lastColumn="0" w:oddVBand="0" w:evenVBand="0" w:oddHBand="0" w:evenHBand="0" w:firstRowFirstColumn="0" w:firstRowLastColumn="0" w:lastRowFirstColumn="0" w:lastRowLastColumn="0"/>
             </w:pPr>
             <w:r>
-              <w:t xml:space="preserve">Fechas de </w:t>
-            </w:r>
-            <w:r>
-              <w:t>fin</w:t>
-            </w:r>
-            <w:r>
-              <w:t xml:space="preserve"> de las tareas</w:t>
+              <w:t>Fechas de fin de las tareas</w:t>
             </w:r>
           </w:p>
         </w:tc>
@@ -23395,7 +23183,7 @@
 </file>
 
 <file path=word/endnotes.xml><?xml version="1.0" encoding="utf-8"?>
-<w:endnotes xmlns:wpc="http://schemas.microsoft.com/office/word/2010/wordprocessingCanvas" xmlns:cx="http://schemas.microsoft.com/office/drawing/2014/chartex" xmlns:mc="http://schemas.openxmlformats.org/markup-compatibility/2006" xmlns:o="urn:schemas-microsoft-com:office:office" xmlns:r="http://schemas.openxmlformats.org/officeDocument/2006/relationships" xmlns:m="http://schemas.openxmlformats.org/officeDocument/2006/math" xmlns:v="urn:schemas-microsoft-com:vml" xmlns:wp14="http://schemas.microsoft.com/office/word/2010/wordprocessingDrawing" xmlns:wp="http://schemas.openxmlformats.org/drawingml/2006/wordprocessingDrawing" xmlns:w10="urn:schemas-microsoft-com:office:word" xmlns:w="http://schemas.openxmlformats.org/wordprocessingml/2006/main" xmlns:w14="http://schemas.microsoft.com/office/word/2010/wordml" xmlns:w15="http://schemas.microsoft.com/office/word/2012/wordml" xmlns:w16se="http://schemas.microsoft.com/office/word/2015/wordml/symex" xmlns:wpg="http://schemas.microsoft.com/office/word/2010/wordprocessingGroup" xmlns:wpi="http://schemas.microsoft.com/office/word/2010/wordprocessingInk" xmlns:wne="http://schemas.microsoft.com/office/word/2006/wordml" xmlns:wps="http://schemas.microsoft.com/office/word/2010/wordprocessingShape" mc:Ignorable="w14 w15 w16se wp14">
+<w:endnotes xmlns:wpc="http://schemas.microsoft.com/office/word/2010/wordprocessingCanvas" xmlns:cx="http://schemas.microsoft.com/office/drawing/2014/chartex" xmlns:cx1="http://schemas.microsoft.com/office/drawing/2015/9/8/chartex" xmlns:mc="http://schemas.openxmlformats.org/markup-compatibility/2006" xmlns:o="urn:schemas-microsoft-com:office:office" xmlns:r="http://schemas.openxmlformats.org/officeDocument/2006/relationships" xmlns:m="http://schemas.openxmlformats.org/officeDocument/2006/math" xmlns:v="urn:schemas-microsoft-com:vml" xmlns:wp14="http://schemas.microsoft.com/office/word/2010/wordprocessingDrawing" xmlns:wp="http://schemas.openxmlformats.org/drawingml/2006/wordprocessingDrawing" xmlns:w10="urn:schemas-microsoft-com:office:word" xmlns:w="http://schemas.openxmlformats.org/wordprocessingml/2006/main" xmlns:w14="http://schemas.microsoft.com/office/word/2010/wordml" xmlns:w15="http://schemas.microsoft.com/office/word/2012/wordml" xmlns:w16se="http://schemas.microsoft.com/office/word/2015/wordml/symex" xmlns:wpg="http://schemas.microsoft.com/office/word/2010/wordprocessingGroup" xmlns:wpi="http://schemas.microsoft.com/office/word/2010/wordprocessingInk" xmlns:wne="http://schemas.microsoft.com/office/word/2006/wordml" xmlns:wps="http://schemas.microsoft.com/office/word/2010/wordprocessingShape" mc:Ignorable="w14 w15 w16se wp14">
   <w:endnote w:type="separator" w:id="-1">
     <w:p>
       <w:pPr>
@@ -23420,7 +23208,7 @@
 </file>
 
 <file path=word/footer1.xml><?xml version="1.0" encoding="utf-8"?>
-<w:ftr xmlns:wpc="http://schemas.microsoft.com/office/word/2010/wordprocessingCanvas" xmlns:cx="http://schemas.microsoft.com/office/drawing/2014/chartex" xmlns:mc="http://schemas.openxmlformats.org/markup-compatibility/2006" xmlns:o="urn:schemas-microsoft-com:office:office" xmlns:r="http://schemas.openxmlformats.org/officeDocument/2006/relationships" xmlns:m="http://schemas.openxmlformats.org/officeDocument/2006/math" xmlns:v="urn:schemas-microsoft-com:vml" xmlns:wp14="http://schemas.microsoft.com/office/word/2010/wordprocessingDrawing" xmlns:wp="http://schemas.openxmlformats.org/drawingml/2006/wordprocessingDrawing" xmlns:w10="urn:schemas-microsoft-com:office:word" xmlns:w="http://schemas.openxmlformats.org/wordprocessingml/2006/main" xmlns:w14="http://schemas.microsoft.com/office/word/2010/wordml" xmlns:w15="http://schemas.microsoft.com/office/word/2012/wordml" xmlns:w16se="http://schemas.microsoft.com/office/word/2015/wordml/symex" xmlns:wpg="http://schemas.microsoft.com/office/word/2010/wordprocessingGroup" xmlns:wpi="http://schemas.microsoft.com/office/word/2010/wordprocessingInk" xmlns:wne="http://schemas.microsoft.com/office/word/2006/wordml" xmlns:wps="http://schemas.microsoft.com/office/word/2010/wordprocessingShape" mc:Ignorable="w14 w15 w16se wp14">
+<w:ftr xmlns:wpc="http://schemas.microsoft.com/office/word/2010/wordprocessingCanvas" xmlns:cx="http://schemas.microsoft.com/office/drawing/2014/chartex" xmlns:cx1="http://schemas.microsoft.com/office/drawing/2015/9/8/chartex" xmlns:mc="http://schemas.openxmlformats.org/markup-compatibility/2006" xmlns:o="urn:schemas-microsoft-com:office:office" xmlns:r="http://schemas.openxmlformats.org/officeDocument/2006/relationships" xmlns:m="http://schemas.openxmlformats.org/officeDocument/2006/math" xmlns:v="urn:schemas-microsoft-com:vml" xmlns:wp14="http://schemas.microsoft.com/office/word/2010/wordprocessingDrawing" xmlns:wp="http://schemas.openxmlformats.org/drawingml/2006/wordprocessingDrawing" xmlns:w10="urn:schemas-microsoft-com:office:word" xmlns:w="http://schemas.openxmlformats.org/wordprocessingml/2006/main" xmlns:w14="http://schemas.microsoft.com/office/word/2010/wordml" xmlns:w15="http://schemas.microsoft.com/office/word/2012/wordml" xmlns:w16se="http://schemas.microsoft.com/office/word/2015/wordml/symex" xmlns:wpg="http://schemas.microsoft.com/office/word/2010/wordprocessingGroup" xmlns:wpi="http://schemas.microsoft.com/office/word/2010/wordprocessingInk" xmlns:wne="http://schemas.microsoft.com/office/word/2006/wordml" xmlns:wps="http://schemas.microsoft.com/office/word/2010/wordprocessingShape" mc:Ignorable="w14 w15 w16se wp14">
   <w:p>
     <w:pPr>
       <w:pStyle w:val="Piedepgina"/>
@@ -23435,7 +23223,7 @@
 </file>
 
 <file path=word/footnotes.xml><?xml version="1.0" encoding="utf-8"?>
-<w:footnotes xmlns:wpc="http://schemas.microsoft.com/office/word/2010/wordprocessingCanvas" xmlns:cx="http://schemas.microsoft.com/office/drawing/2014/chartex" xmlns:mc="http://schemas.openxmlformats.org/markup-compatibility/2006" xmlns:o="urn:schemas-microsoft-com:office:office" xmlns:r="http://schemas.openxmlformats.org/officeDocument/2006/relationships" xmlns:m="http://schemas.openxmlformats.org/officeDocument/2006/math" xmlns:v="urn:schemas-microsoft-com:vml" xmlns:wp14="http://schemas.microsoft.com/office/word/2010/wordprocessingDrawing" xmlns:wp="http://schemas.openxmlformats.org/drawingml/2006/wordprocessingDrawing" xmlns:w10="urn:schemas-microsoft-com:office:word" xmlns:w="http://schemas.openxmlformats.org/wordprocessingml/2006/main" xmlns:w14="http://schemas.microsoft.com/office/word/2010/wordml" xmlns:w15="http://schemas.microsoft.com/office/word/2012/wordml" xmlns:w16se="http://schemas.microsoft.com/office/word/2015/wordml/symex" xmlns:wpg="http://schemas.microsoft.com/office/word/2010/wordprocessingGroup" xmlns:wpi="http://schemas.microsoft.com/office/word/2010/wordprocessingInk" xmlns:wne="http://schemas.microsoft.com/office/word/2006/wordml" xmlns:wps="http://schemas.microsoft.com/office/word/2010/wordprocessingShape" mc:Ignorable="w14 w15 w16se wp14">
+<w:footnotes xmlns:wpc="http://schemas.microsoft.com/office/word/2010/wordprocessingCanvas" xmlns:cx="http://schemas.microsoft.com/office/drawing/2014/chartex" xmlns:cx1="http://schemas.microsoft.com/office/drawing/2015/9/8/chartex" xmlns:mc="http://schemas.openxmlformats.org/markup-compatibility/2006" xmlns:o="urn:schemas-microsoft-com:office:office" xmlns:r="http://schemas.openxmlformats.org/officeDocument/2006/relationships" xmlns:m="http://schemas.openxmlformats.org/officeDocument/2006/math" xmlns:v="urn:schemas-microsoft-com:vml" xmlns:wp14="http://schemas.microsoft.com/office/word/2010/wordprocessingDrawing" xmlns:wp="http://schemas.openxmlformats.org/drawingml/2006/wordprocessingDrawing" xmlns:w10="urn:schemas-microsoft-com:office:word" xmlns:w="http://schemas.openxmlformats.org/wordprocessingml/2006/main" xmlns:w14="http://schemas.microsoft.com/office/word/2010/wordml" xmlns:w15="http://schemas.microsoft.com/office/word/2012/wordml" xmlns:w16se="http://schemas.microsoft.com/office/word/2015/wordml/symex" xmlns:wpg="http://schemas.microsoft.com/office/word/2010/wordprocessingGroup" xmlns:wpi="http://schemas.microsoft.com/office/word/2010/wordprocessingInk" xmlns:wne="http://schemas.microsoft.com/office/word/2006/wordml" xmlns:wps="http://schemas.microsoft.com/office/word/2010/wordprocessingShape" mc:Ignorable="w14 w15 w16se wp14">
   <w:footnote w:type="separator" w:id="-1">
     <w:p>
       <w:pPr>
@@ -23460,7 +23248,7 @@
 </file>
 
 <file path=word/header1.xml><?xml version="1.0" encoding="utf-8"?>
-<w:hdr xmlns:wpc="http://schemas.microsoft.com/office/word/2010/wordprocessingCanvas" xmlns:cx="http://schemas.microsoft.com/office/drawing/2014/chartex" xmlns:mc="http://schemas.openxmlformats.org/markup-compatibility/2006" xmlns:o="urn:schemas-microsoft-com:office:office" xmlns:r="http://schemas.openxmlformats.org/officeDocument/2006/relationships" xmlns:m="http://schemas.openxmlformats.org/officeDocument/2006/math" xmlns:v="urn:schemas-microsoft-com:vml" xmlns:wp14="http://schemas.microsoft.com/office/word/2010/wordprocessingDrawing" xmlns:wp="http://schemas.openxmlformats.org/drawingml/2006/wordprocessingDrawing" xmlns:w10="urn:schemas-microsoft-com:office:word" xmlns:w="http://schemas.openxmlformats.org/wordprocessingml/2006/main" xmlns:w14="http://schemas.microsoft.com/office/word/2010/wordml" xmlns:w15="http://schemas.microsoft.com/office/word/2012/wordml" xmlns:w16se="http://schemas.microsoft.com/office/word/2015/wordml/symex" xmlns:wpg="http://schemas.microsoft.com/office/word/2010/wordprocessingGroup" xmlns:wpi="http://schemas.microsoft.com/office/word/2010/wordprocessingInk" xmlns:wne="http://schemas.microsoft.com/office/word/2006/wordml" xmlns:wps="http://schemas.microsoft.com/office/word/2010/wordprocessingShape" mc:Ignorable="w14 w15 w16se wp14">
+<w:hdr xmlns:wpc="http://schemas.microsoft.com/office/word/2010/wordprocessingCanvas" xmlns:cx="http://schemas.microsoft.com/office/drawing/2014/chartex" xmlns:cx1="http://schemas.microsoft.com/office/drawing/2015/9/8/chartex" xmlns:mc="http://schemas.openxmlformats.org/markup-compatibility/2006" xmlns:o="urn:schemas-microsoft-com:office:office" xmlns:r="http://schemas.openxmlformats.org/officeDocument/2006/relationships" xmlns:m="http://schemas.openxmlformats.org/officeDocument/2006/math" xmlns:v="urn:schemas-microsoft-com:vml" xmlns:wp14="http://schemas.microsoft.com/office/word/2010/wordprocessingDrawing" xmlns:wp="http://schemas.openxmlformats.org/drawingml/2006/wordprocessingDrawing" xmlns:w10="urn:schemas-microsoft-com:office:word" xmlns:w="http://schemas.openxmlformats.org/wordprocessingml/2006/main" xmlns:w14="http://schemas.microsoft.com/office/word/2010/wordml" xmlns:w15="http://schemas.microsoft.com/office/word/2012/wordml" xmlns:w16se="http://schemas.microsoft.com/office/word/2015/wordml/symex" xmlns:wpg="http://schemas.microsoft.com/office/word/2010/wordprocessingGroup" xmlns:wpi="http://schemas.microsoft.com/office/word/2010/wordprocessingInk" xmlns:wne="http://schemas.microsoft.com/office/word/2006/wordml" xmlns:wps="http://schemas.microsoft.com/office/word/2010/wordprocessingShape" mc:Ignorable="w14 w15 w16se wp14">
   <w:p>
     <w:pPr>
       <w:pStyle w:val="Encabezado"/>
@@ -23573,7 +23361,7 @@
             </wp:anchor>
           </w:drawing>
         </mc:Choice>
-        <mc:Fallback xmlns:cx1="http://schemas.microsoft.com/office/drawing/2015/9/8/chartex" xmlns:cx2="http://schemas.microsoft.com/office/drawing/2015/10/21/chartex" xmlns:cx3="http://schemas.microsoft.com/office/drawing/2016/5/9/chartex" xmlns:cx4="http://schemas.microsoft.com/office/drawing/2016/5/10/chartex" xmlns:cx5="http://schemas.microsoft.com/office/drawing/2016/5/11/chartex" xmlns:cx6="http://schemas.microsoft.com/office/drawing/2016/5/12/chartex" xmlns:cx7="http://schemas.microsoft.com/office/drawing/2016/5/13/chartex" xmlns:cx8="http://schemas.microsoft.com/office/drawing/2016/5/14/chartex" xmlns:aink="http://schemas.microsoft.com/office/drawing/2016/ink" xmlns:am3d="http://schemas.microsoft.com/office/drawing/2017/model3d">
+        <mc:Fallback xmlns:am3d="http://schemas.microsoft.com/office/drawing/2017/model3d" xmlns:aink="http://schemas.microsoft.com/office/drawing/2016/ink" xmlns:cx8="http://schemas.microsoft.com/office/drawing/2016/5/14/chartex" xmlns:cx7="http://schemas.microsoft.com/office/drawing/2016/5/13/chartex" xmlns:cx6="http://schemas.microsoft.com/office/drawing/2016/5/12/chartex" xmlns:cx5="http://schemas.microsoft.com/office/drawing/2016/5/11/chartex" xmlns:cx4="http://schemas.microsoft.com/office/drawing/2016/5/10/chartex" xmlns:cx3="http://schemas.microsoft.com/office/drawing/2016/5/9/chartex" xmlns:cx2="http://schemas.microsoft.com/office/drawing/2015/10/21/chartex">
           <w:pict>
             <v:rect w14:anchorId="7829CEBC" id="Rectangle 2" o:spid="_x0000_s1026" style="position:absolute;margin-left:-5.25pt;margin-top:16.1pt;width:450.6pt;height:3.55pt;z-index:251657728;visibility:visible;mso-wrap-style:square;mso-width-percent:0;mso-height-percent:0;mso-wrap-distance-left:9pt;mso-wrap-distance-top:0;mso-wrap-distance-right:9pt;mso-wrap-distance-bottom:0;mso-position-horizontal:absolute;mso-position-horizontal-relative:text;mso-position-vertical:absolute;mso-position-vertical-relative:text;mso-width-percent:0;mso-height-percent:0;mso-width-relative:page;mso-height-relative:page;v-text-anchor:top" o:gfxdata="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" fillcolor="#5b9bd5" strokecolor="#5b9bd5" strokeweight="3pt">
               <v:shadow on="t" color="#1f3763" opacity=".5" offset="1pt"/>
@@ -23610,7 +23398,7 @@
 </file>
 
 <file path=word/numbering.xml><?xml version="1.0" encoding="utf-8"?>
-<w:numbering xmlns:wpc="http://schemas.microsoft.com/office/word/2010/wordprocessingCanvas" xmlns:cx="http://schemas.microsoft.com/office/drawing/2014/chartex" xmlns:mc="http://schemas.openxmlformats.org/markup-compatibility/2006" xmlns:o="urn:schemas-microsoft-com:office:office" xmlns:r="http://schemas.openxmlformats.org/officeDocument/2006/relationships" xmlns:m="http://schemas.openxmlformats.org/officeDocument/2006/math" xmlns:v="urn:schemas-microsoft-com:vml" xmlns:wp14="http://schemas.microsoft.com/office/word/2010/wordprocessingDrawing" xmlns:wp="http://schemas.openxmlformats.org/drawingml/2006/wordprocessingDrawing" xmlns:w10="urn:schemas-microsoft-com:office:word" xmlns:w="http://schemas.openxmlformats.org/wordprocessingml/2006/main" xmlns:w14="http://schemas.microsoft.com/office/word/2010/wordml" xmlns:w15="http://schemas.microsoft.com/office/word/2012/wordml" xmlns:w16se="http://schemas.microsoft.com/office/word/2015/wordml/symex" xmlns:wpg="http://schemas.microsoft.com/office/word/2010/wordprocessingGroup" xmlns:wpi="http://schemas.microsoft.com/office/word/2010/wordprocessingInk" xmlns:wne="http://schemas.microsoft.com/office/word/2006/wordml" xmlns:wps="http://schemas.microsoft.com/office/word/2010/wordprocessingShape" mc:Ignorable="w14 w15 w16se wp14">
+<w:numbering xmlns:wpc="http://schemas.microsoft.com/office/word/2010/wordprocessingCanvas" xmlns:cx="http://schemas.microsoft.com/office/drawing/2014/chartex" xmlns:cx1="http://schemas.microsoft.com/office/drawing/2015/9/8/chartex" xmlns:mc="http://schemas.openxmlformats.org/markup-compatibility/2006" xmlns:o="urn:schemas-microsoft-com:office:office" xmlns:r="http://schemas.openxmlformats.org/officeDocument/2006/relationships" xmlns:m="http://schemas.openxmlformats.org/officeDocument/2006/math" xmlns:v="urn:schemas-microsoft-com:vml" xmlns:wp14="http://schemas.microsoft.com/office/word/2010/wordprocessingDrawing" xmlns:wp="http://schemas.openxmlformats.org/drawingml/2006/wordprocessingDrawing" xmlns:w10="urn:schemas-microsoft-com:office:word" xmlns:w="http://schemas.openxmlformats.org/wordprocessingml/2006/main" xmlns:w14="http://schemas.microsoft.com/office/word/2010/wordml" xmlns:w15="http://schemas.microsoft.com/office/word/2012/wordml" xmlns:w16se="http://schemas.microsoft.com/office/word/2015/wordml/symex" xmlns:wpg="http://schemas.microsoft.com/office/word/2010/wordprocessingGroup" xmlns:wpi="http://schemas.microsoft.com/office/word/2010/wordprocessingInk" xmlns:wne="http://schemas.microsoft.com/office/word/2006/wordml" xmlns:wps="http://schemas.microsoft.com/office/word/2010/wordprocessingShape" mc:Ignorable="w14 w15 w16se wp14">
   <w:abstractNum w:abstractNumId="0" w15:restartNumberingAfterBreak="0">
     <w:nsid w:val="06B612C3"/>
     <w:multiLevelType w:val="multilevel"/>
@@ -28662,7 +28450,7 @@
         <a:p>
           <a:r>
             <a:rPr lang="es-VE" b="1"/>
-            <a:t>Planificación de reuniones</a:t>
+            <a:t>Planificar reuniones</a:t>
           </a:r>
           <a:endParaRPr lang="es-ES"/>
         </a:p>
@@ -28810,7 +28598,7 @@
         <a:p>
           <a:r>
             <a:rPr lang="es-VE" b="1"/>
-            <a:t>Mantenimiento de los documentos</a:t>
+            <a:t>Gestionar documentos</a:t>
           </a:r>
           <a:endParaRPr lang="es-ES"/>
         </a:p>
@@ -28995,7 +28783,7 @@
         <a:p>
           <a:r>
             <a:rPr lang="es-VE" b="1"/>
-            <a:t>Gestión de tareas</a:t>
+            <a:t>Gestionar tareas</a:t>
           </a:r>
           <a:endParaRPr lang="es-ES"/>
         </a:p>
@@ -29180,7 +28968,7 @@
         <a:p>
           <a:r>
             <a:rPr lang="es-VE" b="1"/>
-            <a:t>Gestión del tiempo</a:t>
+            <a:t>Gestionar tiempo</a:t>
           </a:r>
           <a:endParaRPr lang="es-ES"/>
         </a:p>
@@ -38412,7 +38200,7 @@
           </a:pPr>
           <a:r>
             <a:rPr lang="es-VE" sz="500" b="1" kern="1200"/>
-            <a:t>Planificación de reuniones</a:t>
+            <a:t>Planificar reuniones</a:t>
           </a:r>
           <a:endParaRPr lang="es-ES" sz="500" kern="1200"/>
         </a:p>
@@ -38802,7 +38590,7 @@
           </a:pPr>
           <a:r>
             <a:rPr lang="es-VE" sz="500" b="1" kern="1200"/>
-            <a:t>Mantenimiento de los documentos</a:t>
+            <a:t>Gestionar documentos</a:t>
           </a:r>
           <a:endParaRPr lang="es-ES" sz="500" kern="1200"/>
         </a:p>
@@ -39192,7 +38980,7 @@
           </a:pPr>
           <a:r>
             <a:rPr lang="es-VE" sz="500" b="1" kern="1200"/>
-            <a:t>Gestión de tareas</a:t>
+            <a:t>Gestionar tareas</a:t>
           </a:r>
           <a:endParaRPr lang="es-ES" sz="500" kern="1200"/>
         </a:p>
@@ -39582,7 +39370,7 @@
           </a:pPr>
           <a:r>
             <a:rPr lang="es-VE" sz="500" b="1" kern="1200"/>
-            <a:t>Gestión del tiempo</a:t>
+            <a:t>Gestionar tiempo</a:t>
           </a:r>
           <a:endParaRPr lang="es-ES" sz="500" kern="1200"/>
         </a:p>
@@ -47284,7 +47072,7 @@
 </file>
 
 <file path=customXml/itemProps1.xml><?xml version="1.0" encoding="utf-8"?>
-<ds:datastoreItem xmlns:ds="http://schemas.openxmlformats.org/officeDocument/2006/customXml" ds:itemID="{AFA7F6EC-5C7B-4331-AF19-1FF103D6FDF4}">
+<ds:datastoreItem xmlns:ds="http://schemas.openxmlformats.org/officeDocument/2006/customXml" ds:itemID="{D2A0F385-5F6C-4EC5-A902-84F6BA73B36F}">
   <ds:schemaRefs>
     <ds:schemaRef ds:uri="http://schemas.openxmlformats.org/officeDocument/2006/bibliography"/>
   </ds:schemaRefs>

</xml_diff>